<commit_message>
GOST_numeric\examples : re-exported rdf
</commit_message>
<xml_diff>
--- a/GOST_numeric/examples/GeneralMultilanguageBibliography.docx
+++ b/GOST_numeric/examples/GeneralMultilanguageBibliography.docx
@@ -6,6 +6,8 @@
       <w:pPr>
         <w:pStyle w:val="Title"/>
       </w:pPr>
+      <w:bookmarkStart w:id="0" w:name="_GoBack"/>
+      <w:bookmarkEnd w:id="0"/>
       <w:r>
         <w:t>General Multilanguage bibliography</w:t>
       </w:r>
@@ -129,8 +131,6 @@
       <w:r>
         <w:t>Как должна выглядеть ссылка в тексте:</w:t>
       </w:r>
-      <w:bookmarkStart w:id="0" w:name="_GoBack"/>
-      <w:bookmarkEnd w:id="0"/>
     </w:p>
     <w:p>
       <w:pPr>
@@ -1155,13 +1155,22 @@
     <w:p>
       <w:pPr>
         <w:pStyle w:val="TheCitation"/>
+        <w:rPr>
+          <w:lang w:val="en-US"/>
+        </w:rPr>
       </w:pPr>
       <w:r>
         <w:t>2.</w:t>
       </w:r>
       <w:r>
         <w:tab/>
-        <w:t>Сивухин Д.В. Общий курс физики. Т. 4 Оптика. 1979.</w:t>
+        <w:t xml:space="preserve">Сивухин Д.В. Общий курс физики. Т. 4 Оптика. </w:t>
+      </w:r>
+      <w:r>
+        <w:rPr>
+          <w:lang w:val="en-US"/>
+        </w:rPr>
+        <w:t>1979.</w:t>
       </w:r>
     </w:p>
     <w:p>
@@ -1169,114 +1178,17 @@
         <w:pStyle w:val="TheCitation"/>
       </w:pPr>
       <w:r>
+        <w:rPr>
+          <w:lang w:val="en-US"/>
+        </w:rPr>
         <w:t>3.</w:t>
       </w:r>
       <w:r>
+        <w:rPr>
+          <w:lang w:val="en-US"/>
+        </w:rPr>
         <w:tab/>
-      </w:r>
-      <w:proofErr w:type="spellStart"/>
-      <w:r>
-        <w:t>Pike</w:t>
-      </w:r>
-      <w:proofErr w:type="spellEnd"/>
-      <w:r>
-        <w:t xml:space="preserve"> E.R. </w:t>
-      </w:r>
-      <w:proofErr w:type="spellStart"/>
-      <w:r>
-        <w:t>Photon</w:t>
-      </w:r>
-      <w:proofErr w:type="spellEnd"/>
-      <w:r>
-        <w:t xml:space="preserve"> </w:t>
-      </w:r>
-      <w:proofErr w:type="spellStart"/>
-      <w:r>
-        <w:t>correlation</w:t>
-      </w:r>
-      <w:proofErr w:type="spellEnd"/>
-      <w:r>
-        <w:t xml:space="preserve"> </w:t>
-      </w:r>
-      <w:proofErr w:type="spellStart"/>
-      <w:r>
-        <w:t>and</w:t>
-      </w:r>
-      <w:proofErr w:type="spellEnd"/>
-      <w:r>
-        <w:t xml:space="preserve"> </w:t>
-      </w:r>
-      <w:proofErr w:type="spellStart"/>
-      <w:r>
-        <w:t>light</w:t>
-      </w:r>
-      <w:proofErr w:type="spellEnd"/>
-      <w:r>
-        <w:t xml:space="preserve"> </w:t>
-      </w:r>
-      <w:proofErr w:type="spellStart"/>
-      <w:r>
-        <w:t>beating</w:t>
-      </w:r>
-      <w:proofErr w:type="spellEnd"/>
-      <w:r>
-        <w:t xml:space="preserve"> </w:t>
-      </w:r>
-      <w:proofErr w:type="spellStart"/>
-      <w:r>
-        <w:t>spectroscopy</w:t>
-      </w:r>
-      <w:proofErr w:type="spellEnd"/>
-      <w:r>
-        <w:t xml:space="preserve"> / </w:t>
-      </w:r>
-      <w:proofErr w:type="spellStart"/>
-      <w:r>
-        <w:t>ed</w:t>
-      </w:r>
-      <w:proofErr w:type="spellEnd"/>
-      <w:r>
-        <w:t xml:space="preserve">. </w:t>
-      </w:r>
-      <w:proofErr w:type="spellStart"/>
-      <w:r>
-        <w:t>by</w:t>
-      </w:r>
-      <w:proofErr w:type="spellEnd"/>
-      <w:r>
-        <w:t xml:space="preserve"> </w:t>
-      </w:r>
-      <w:proofErr w:type="spellStart"/>
-      <w:r>
-        <w:t>Cummins</w:t>
-      </w:r>
-      <w:proofErr w:type="spellEnd"/>
-      <w:r>
-        <w:t xml:space="preserve"> H.Z. </w:t>
-      </w:r>
-      <w:proofErr w:type="spellStart"/>
-      <w:r>
-        <w:t>New</w:t>
-      </w:r>
-      <w:proofErr w:type="spellEnd"/>
-      <w:r>
-        <w:t xml:space="preserve"> </w:t>
-      </w:r>
-      <w:proofErr w:type="spellStart"/>
-      <w:r>
-        <w:t>York</w:t>
-      </w:r>
-      <w:proofErr w:type="spellEnd"/>
-      <w:r>
-        <w:t xml:space="preserve">: </w:t>
-      </w:r>
-      <w:proofErr w:type="spellStart"/>
-      <w:r>
-        <w:t>Plenum</w:t>
-      </w:r>
-      <w:proofErr w:type="spellEnd"/>
-      <w:r>
-        <w:t xml:space="preserve">, 1974. </w:t>
+        <w:t xml:space="preserve">Pike E.R. Photon correlation and light beating spectroscopy / ed. by Cummins H.Z. New York: Plenum, 1974. </w:t>
       </w:r>
       <w:proofErr w:type="spellStart"/>
       <w:r>
@@ -1290,6 +1202,9 @@
     <w:p>
       <w:pPr>
         <w:pStyle w:val="TheCitation"/>
+        <w:rPr>
+          <w:lang w:val="en-US"/>
+        </w:rPr>
       </w:pPr>
       <w:r>
         <w:t>4.</w:t>
@@ -1319,7 +1234,22 @@
       </w:r>
       <w:proofErr w:type="spellEnd"/>
       <w:r>
-        <w:t>. 2004. № 3. С. 59–62.</w:t>
+        <w:t xml:space="preserve">. </w:t>
+      </w:r>
+      <w:r>
+        <w:rPr>
+          <w:lang w:val="en-US"/>
+        </w:rPr>
+        <w:t xml:space="preserve">2004. № 3. </w:t>
+      </w:r>
+      <w:r>
+        <w:t>С</w:t>
+      </w:r>
+      <w:r>
+        <w:rPr>
+          <w:lang w:val="en-US"/>
+        </w:rPr>
+        <w:t>. 59–62.</w:t>
       </w:r>
     </w:p>
     <w:p>
@@ -1330,115 +1260,31 @@
         </w:rPr>
       </w:pPr>
       <w:r>
+        <w:rPr>
+          <w:lang w:val="en-US"/>
+        </w:rPr>
         <w:t>5.</w:t>
       </w:r>
       <w:r>
+        <w:rPr>
+          <w:lang w:val="en-US"/>
+        </w:rPr>
         <w:tab/>
-        <w:t xml:space="preserve">Auzerais F.M. </w:t>
-      </w:r>
-      <w:proofErr w:type="spellStart"/>
-      <w:r>
-        <w:t>et</w:t>
-      </w:r>
-      <w:proofErr w:type="spellEnd"/>
-      <w:r>
-        <w:t xml:space="preserve"> </w:t>
-      </w:r>
-      <w:proofErr w:type="spellStart"/>
-      <w:r>
-        <w:t>al</w:t>
-      </w:r>
-      <w:proofErr w:type="spellEnd"/>
-      <w:r>
-        <w:t xml:space="preserve">. </w:t>
-      </w:r>
-      <w:proofErr w:type="spellStart"/>
-      <w:r>
-        <w:t>Transport</w:t>
-      </w:r>
-      <w:proofErr w:type="spellEnd"/>
-      <w:r>
-        <w:t xml:space="preserve"> </w:t>
-      </w:r>
-      <w:proofErr w:type="spellStart"/>
-      <w:r>
-        <w:t>in</w:t>
-      </w:r>
-      <w:proofErr w:type="spellEnd"/>
-      <w:r>
-        <w:t xml:space="preserve"> </w:t>
-      </w:r>
-      <w:proofErr w:type="spellStart"/>
-      <w:r>
-        <w:t>sandstone</w:t>
-      </w:r>
-      <w:proofErr w:type="spellEnd"/>
-      <w:r>
-        <w:t xml:space="preserve">: a </w:t>
-      </w:r>
-      <w:proofErr w:type="spellStart"/>
-      <w:r>
-        <w:t>study</w:t>
-      </w:r>
-      <w:proofErr w:type="spellEnd"/>
-      <w:r>
-        <w:t xml:space="preserve"> </w:t>
-      </w:r>
-      <w:proofErr w:type="spellStart"/>
-      <w:r>
-        <w:t>based</w:t>
-      </w:r>
-      <w:proofErr w:type="spellEnd"/>
-      <w:r>
-        <w:t xml:space="preserve"> </w:t>
-      </w:r>
-      <w:proofErr w:type="spellStart"/>
-      <w:r>
-        <w:t>on</w:t>
-      </w:r>
-      <w:proofErr w:type="spellEnd"/>
-      <w:r>
-        <w:t xml:space="preserve"> </w:t>
-      </w:r>
-      <w:proofErr w:type="spellStart"/>
-      <w:r>
-        <w:t>three</w:t>
-      </w:r>
-      <w:proofErr w:type="spellEnd"/>
-      <w:r>
-        <w:t xml:space="preserve"> </w:t>
-      </w:r>
-      <w:proofErr w:type="spellStart"/>
-      <w:r>
-        <w:t>dimensional</w:t>
-      </w:r>
-      <w:proofErr w:type="spellEnd"/>
-      <w:r>
-        <w:t xml:space="preserve"> microtomography // </w:t>
-      </w:r>
-      <w:proofErr w:type="spellStart"/>
-      <w:r>
-        <w:t>Geophysical</w:t>
-      </w:r>
-      <w:proofErr w:type="spellEnd"/>
-      <w:r>
-        <w:t xml:space="preserve"> </w:t>
-      </w:r>
-      <w:proofErr w:type="spellStart"/>
-      <w:r>
-        <w:t>Research</w:t>
-      </w:r>
-      <w:proofErr w:type="spellEnd"/>
-      <w:r>
-        <w:t xml:space="preserve"> </w:t>
-      </w:r>
-      <w:proofErr w:type="spellStart"/>
-      <w:r>
-        <w:t>Letters</w:t>
-      </w:r>
-      <w:proofErr w:type="spellEnd"/>
-      <w:r>
-        <w:t xml:space="preserve">. </w:t>
+        <w:t xml:space="preserve">Auzerais F.M. et al. Transport in sandstone: a study based on </w:t>
+      </w:r>
+      <w:proofErr w:type="gramStart"/>
+      <w:r>
+        <w:rPr>
+          <w:lang w:val="en-US"/>
+        </w:rPr>
+        <w:t>three dimensional</w:t>
+      </w:r>
+      <w:proofErr w:type="gramEnd"/>
+      <w:r>
+        <w:rPr>
+          <w:lang w:val="en-US"/>
+        </w:rPr>
+        <w:t xml:space="preserve"> microtomography // Geophysical Research Letters. </w:t>
       </w:r>
       <w:r>
         <w:rPr>
@@ -2866,7 +2712,7 @@
 </file>
 
 <file path=customXml/itemProps1.xml><?xml version="1.0" encoding="utf-8"?>
-<ds:datastoreItem xmlns:ds="http://schemas.openxmlformats.org/officeDocument/2006/customXml" ds:itemID="{21DB7C25-B8A7-42C3-92EB-29E13D8BFA6B}">
+<ds:datastoreItem xmlns:ds="http://schemas.openxmlformats.org/officeDocument/2006/customXml" ds:itemID="{5AD7F7AD-EE16-4765-B030-1F98BAFA128C}">
   <ds:schemaRefs>
     <ds:schemaRef ds:uri="http://schemas.openxmlformats.org/officeDocument/2006/bibliography"/>
   </ds:schemaRefs>

</xml_diff>